<commit_message>
nothing just an enter to test
</commit_message>
<xml_diff>
--- a/internship report.docx
+++ b/internship report.docx
@@ -44313,12 +44313,9 @@
           <w:numId w:val="22"/>
         </w:numPr>
         <w:rPr>
-          <w:rFonts w:hint="cs"/>
-          <w:lang w:bidi="fa-IR"/>
-        </w:rPr>
-      </w:pPr>
-      <w:bookmarkStart w:id="89" w:name="_GoBack"/>
-      <w:bookmarkEnd w:id="89"/>
+          <w:lang w:bidi="fa-IR"/>
+        </w:rPr>
+      </w:pPr>
     </w:p>
     <w:p>
       <w:pPr>
@@ -44327,7 +44324,7 @@
           <w:rtl/>
         </w:rPr>
       </w:pPr>
-      <w:bookmarkStart w:id="90" w:name="_Toc521856571"/>
+      <w:bookmarkStart w:id="89" w:name="_Toc521856571"/>
       <w:r>
         <w:rPr>
           <w:rFonts w:hint="cs"/>
@@ -44356,7 +44353,7 @@
         </w:rPr>
         <w:t>برای اخذ گواهینامه</w:t>
       </w:r>
-      <w:bookmarkEnd w:id="90"/>
+      <w:bookmarkEnd w:id="89"/>
     </w:p>
     <w:bookmarkEnd w:id="21"/>
     <w:bookmarkEnd w:id="22"/>
@@ -44577,14 +44574,11 @@
         </w:rPr>
         <w:fldChar w:fldCharType="end"/>
       </w:r>
-      <w:bookmarkStart w:id="91" w:name="_Toc521856572"/>
+      <w:bookmarkStart w:id="90" w:name="_Toc521856572"/>
     </w:p>
     <w:p>
       <w:pPr>
         <w:pStyle w:val="Heading1"/>
-        <w:rPr>
-          <w:rtl/>
-        </w:rPr>
       </w:pPr>
       <w:r>
         <w:rPr>
@@ -44593,14 +44587,28 @@
         </w:rPr>
         <w:t>ارزیابی و تحلیل محل کارآموزی و ارائه ی پیشنهادات سازنده</w:t>
       </w:r>
-      <w:bookmarkEnd w:id="91"/>
-      <w:r>
-        <w:rPr>
-          <w:rFonts w:hint="cs"/>
-          <w:rtl/>
-        </w:rPr>
-        <w:t xml:space="preserve"> </w:t>
-      </w:r>
+      <w:bookmarkEnd w:id="90"/>
+      <w:r>
+        <w:rPr>
+          <w:rFonts w:hint="cs"/>
+          <w:rtl/>
+        </w:rPr>
+        <w:t xml:space="preserve"> </w:t>
+      </w:r>
+    </w:p>
+    <w:bookmarkStart w:id="91" w:name="_GoBack"/>
+    <w:bookmarkEnd w:id="91"/>
+    <w:p>
+      <w:pPr>
+        <w:pStyle w:val="Heading1"/>
+        <w:numPr>
+          <w:ilvl w:val="0"/>
+          <w:numId w:val="0"/>
+        </w:numPr>
+        <w:rPr>
+          <w:rtl/>
+        </w:rPr>
+      </w:pPr>
       <w:r>
         <w:rPr>
           <w:rtl/>
@@ -44727,6 +44735,7 @@
         <w:rPr>
           <w:rtl/>
         </w:rPr>
+        <w:lastRenderedPageBreak/>
         <w:tab/>
       </w:r>
     </w:p>
@@ -44823,7 +44832,6 @@
         <w:rPr>
           <w:rtl/>
         </w:rPr>
-        <w:lastRenderedPageBreak/>
         <w:tab/>
       </w:r>
     </w:p>
@@ -53664,7 +53672,7 @@
 </file>
 
 <file path=customXml/itemProps1.xml><?xml version="1.0" encoding="utf-8"?>
-<ds:datastoreItem xmlns:ds="http://schemas.openxmlformats.org/officeDocument/2006/customXml" ds:itemID="{FE3AD0F7-0CA4-4430-A4A9-8C0F38AC9775}">
+<ds:datastoreItem xmlns:ds="http://schemas.openxmlformats.org/officeDocument/2006/customXml" ds:itemID="{D3F06DE6-D5F2-499E-80E8-B69EA65795B8}">
   <ds:schemaRefs>
     <ds:schemaRef ds:uri="http://schemas.openxmlformats.org/officeDocument/2006/bibliography"/>
   </ds:schemaRefs>

</xml_diff>